<commit_message>
* 翻译MYD-JA5D4X Product User Manual * 纠正翻译过程中发现的错误
Signed-off-by: WillianMo <mongwill@sina.com>
</commit_message>
<xml_diff>
--- a/SAMA5D4文档/MYD-JA5D4X 产品用户手册.docx
+++ b/SAMA5D4文档/MYD-JA5D4X 产品用户手册.docx
@@ -3558,7 +3558,25 @@
         <w:rPr>
           <w:rFonts w:cs="Arial" w:hint="eastAsia"/>
         </w:rPr>
-        <w:t>接口，串口，触摸屏接口，以及</w:t>
+        <w:t>接口，串口，触摸屏接口，</w:t>
+      </w:r>
+      <w:r>
+        <w:rPr>
+          <w:rFonts w:cs="Arial" w:hint="eastAsia"/>
+        </w:rPr>
+        <w:t>ISI</w:t>
+      </w:r>
+      <w:r>
+        <w:rPr>
+          <w:rFonts w:cs="Arial" w:hint="eastAsia"/>
+        </w:rPr>
+        <w:t>接口</w:t>
+      </w:r>
+      <w:r>
+        <w:rPr>
+          <w:rFonts w:cs="Arial" w:hint="eastAsia"/>
+        </w:rPr>
+        <w:t>以及</w:t>
       </w:r>
       <w:r>
         <w:rPr>
@@ -3786,12 +3804,24 @@
         <w:rPr>
           <w:rFonts w:cs="Arial" w:hint="eastAsia"/>
         </w:rPr>
-        <w:t>MYD-</w:t>
+        <w:t>MY</w:t>
       </w:r>
       <w:r>
         <w:rPr>
           <w:rFonts w:cs="Arial" w:hint="eastAsia"/>
         </w:rPr>
+        <w:t>C</w:t>
+      </w:r>
+      <w:r>
+        <w:rPr>
+          <w:rFonts w:cs="Arial" w:hint="eastAsia"/>
+        </w:rPr>
+        <w:t>-</w:t>
+      </w:r>
+      <w:r>
+        <w:rPr>
+          <w:rFonts w:cs="Arial" w:hint="eastAsia"/>
+        </w:rPr>
         <w:t>JA5D4X</w:t>
       </w:r>
       <w:r>
@@ -3852,7 +3882,7 @@
         <w:rPr>
           <w:rFonts w:hint="eastAsia"/>
         </w:rPr>
-        <w:t xml:space="preserve">lash </w:t>
+        <w:t>lash</w:t>
       </w:r>
       <w:r>
         <w:rPr>
@@ -4053,7 +4083,7 @@
           <v:shape id="_x0000_i1025" type="#_x0000_t75" style="width:337.5pt;height:279.75pt" o:ole="">
             <v:imagedata r:id="rId14" o:title=""/>
           </v:shape>
-          <o:OLEObject Type="Embed" ProgID="Picture.PicObj.1" ShapeID="_x0000_i1025" DrawAspect="Content" ObjectID="_1495380356" r:id="rId15"/>
+          <o:OLEObject Type="Embed" ProgID="Picture.PicObj.1" ShapeID="_x0000_i1025" DrawAspect="Content" ObjectID="_1495545811" r:id="rId15"/>
         </w:object>
       </w:r>
     </w:p>
@@ -8849,13 +8879,8 @@
         </w:rPr>
         <w:t>座输出</w:t>
       </w:r>
-      <w:r>
-        <w:rPr>
-          <w:rFonts w:cs="Arial" w:hint="eastAsia"/>
-          <w:lang w:val="x-none"/>
-        </w:rPr>
-        <w:t>千兆</w:t>
-      </w:r>
+      <w:bookmarkStart w:id="26" w:name="_GoBack"/>
+      <w:bookmarkEnd w:id="26"/>
       <w:r>
         <w:rPr>
           <w:rFonts w:cs="Arial"/>
@@ -8974,7 +8999,7 @@
           <w:lang w:val="x-none"/>
         </w:rPr>
       </w:pPr>
-      <w:bookmarkStart w:id="26" w:name="_Ref421195268"/>
+      <w:bookmarkStart w:id="27" w:name="_Ref421195268"/>
       <w:r>
         <w:rPr>
           <w:rFonts w:hint="eastAsia"/>
@@ -9056,7 +9081,7 @@
       <w:r>
         <w:fldChar w:fldCharType="end"/>
       </w:r>
-      <w:bookmarkEnd w:id="26"/>
+      <w:bookmarkEnd w:id="27"/>
       <w:r>
         <w:rPr>
           <w:rFonts w:hint="eastAsia"/>
@@ -9074,14 +9099,14 @@
       <w:pPr>
         <w:pStyle w:val="3"/>
       </w:pPr>
-      <w:bookmarkStart w:id="27" w:name="_Toc421638316"/>
+      <w:bookmarkStart w:id="28" w:name="_Toc421638316"/>
       <w:r>
         <w:t>LCD</w:t>
       </w:r>
       <w:r>
         <w:t>触摸屏</w:t>
       </w:r>
-      <w:bookmarkEnd w:id="27"/>
+      <w:bookmarkEnd w:id="28"/>
     </w:p>
     <w:p>
       <w:pPr>
@@ -9441,7 +9466,7 @@
       <w:pPr>
         <w:pStyle w:val="3"/>
       </w:pPr>
-      <w:bookmarkStart w:id="28" w:name="_Toc421638317"/>
+      <w:bookmarkStart w:id="29" w:name="_Toc421638317"/>
       <w:r>
         <w:rPr>
           <w:rFonts w:hint="eastAsia"/>
@@ -9454,7 +9479,7 @@
         </w:rPr>
         <w:t>接口</w:t>
       </w:r>
-      <w:bookmarkEnd w:id="28"/>
+      <w:bookmarkEnd w:id="29"/>
     </w:p>
     <w:p>
       <w:pPr>
@@ -9692,7 +9717,7 @@
       <w:pPr>
         <w:pStyle w:val="3"/>
       </w:pPr>
-      <w:bookmarkStart w:id="29" w:name="_Toc421638318"/>
+      <w:bookmarkStart w:id="30" w:name="_Toc421638318"/>
       <w:r>
         <w:lastRenderedPageBreak/>
         <w:t>音频</w:t>
@@ -9703,7 +9728,7 @@
         </w:rPr>
         <w:t>CODEC</w:t>
       </w:r>
-      <w:bookmarkEnd w:id="29"/>
+      <w:bookmarkEnd w:id="30"/>
     </w:p>
     <w:p>
       <w:pPr>
@@ -10011,7 +10036,7 @@
       <w:pPr>
         <w:pStyle w:val="3"/>
       </w:pPr>
-      <w:bookmarkStart w:id="30" w:name="_Toc421638319"/>
+      <w:bookmarkStart w:id="31" w:name="_Toc421638319"/>
       <w:r>
         <w:rPr>
           <w:rFonts w:hint="eastAsia"/>
@@ -10024,7 +10049,7 @@
         </w:rPr>
         <w:t>接口</w:t>
       </w:r>
-      <w:bookmarkEnd w:id="30"/>
+      <w:bookmarkEnd w:id="31"/>
     </w:p>
     <w:p>
       <w:pPr>
@@ -10270,7 +10295,7 @@
       <w:pPr>
         <w:pStyle w:val="3"/>
       </w:pPr>
-      <w:bookmarkStart w:id="31" w:name="_Toc421638320"/>
+      <w:bookmarkStart w:id="32" w:name="_Toc421638320"/>
       <w:r>
         <w:rPr>
           <w:rFonts w:hint="eastAsia"/>
@@ -10295,7 +10320,7 @@
         </w:rPr>
         <w:t>接口</w:t>
       </w:r>
-      <w:bookmarkEnd w:id="31"/>
+      <w:bookmarkEnd w:id="32"/>
     </w:p>
     <w:p>
       <w:pPr>
@@ -10678,7 +10703,7 @@
       <w:pPr>
         <w:pStyle w:val="3"/>
       </w:pPr>
-      <w:bookmarkStart w:id="32" w:name="_Toc421638321"/>
+      <w:bookmarkStart w:id="33" w:name="_Toc421638321"/>
       <w:r>
         <w:rPr>
           <w:rFonts w:hint="eastAsia"/>
@@ -10691,7 +10716,7 @@
         </w:rPr>
         <w:t>接口</w:t>
       </w:r>
-      <w:bookmarkEnd w:id="32"/>
+      <w:bookmarkEnd w:id="33"/>
     </w:p>
     <w:p>
       <w:pPr>
@@ -10876,7 +10901,7 @@
       <w:pPr>
         <w:pStyle w:val="3"/>
       </w:pPr>
-      <w:bookmarkStart w:id="33" w:name="_Toc421638322"/>
+      <w:bookmarkStart w:id="34" w:name="_Toc421638322"/>
       <w:r>
         <w:rPr>
           <w:rFonts w:hint="eastAsia"/>
@@ -10889,7 +10914,7 @@
         </w:rPr>
         <w:t>接口</w:t>
       </w:r>
-      <w:bookmarkEnd w:id="33"/>
+      <w:bookmarkEnd w:id="34"/>
     </w:p>
     <w:p>
       <w:pPr>
@@ -11109,7 +11134,7 @@
       <w:pPr>
         <w:pStyle w:val="3"/>
       </w:pPr>
-      <w:bookmarkStart w:id="34" w:name="_Toc421638323"/>
+      <w:bookmarkStart w:id="35" w:name="_Toc421638323"/>
       <w:r>
         <w:rPr>
           <w:rFonts w:hint="eastAsia"/>
@@ -11122,7 +11147,7 @@
         </w:rPr>
         <w:t>接口</w:t>
       </w:r>
-      <w:bookmarkEnd w:id="34"/>
+      <w:bookmarkEnd w:id="35"/>
     </w:p>
     <w:p>
       <w:pPr>
@@ -11325,11 +11350,11 @@
       <w:pPr>
         <w:pStyle w:val="3"/>
       </w:pPr>
-      <w:bookmarkStart w:id="35" w:name="_Toc421638324"/>
+      <w:bookmarkStart w:id="36" w:name="_Toc421638324"/>
       <w:r>
         <w:t>扩展接口</w:t>
       </w:r>
-      <w:bookmarkEnd w:id="35"/>
+      <w:bookmarkEnd w:id="36"/>
     </w:p>
     <w:p>
       <w:pPr>
@@ -12062,8 +12087,8 @@
       <w:pPr>
         <w:pStyle w:val="1"/>
       </w:pPr>
-      <w:bookmarkStart w:id="36" w:name="_Toc398119594"/>
-      <w:bookmarkStart w:id="37" w:name="_Toc421638325"/>
+      <w:bookmarkStart w:id="37" w:name="_Toc398119594"/>
+      <w:bookmarkStart w:id="38" w:name="_Toc421638325"/>
       <w:r>
         <w:rPr>
           <w:rFonts w:cs="Arial"/>
@@ -12071,15 +12096,15 @@
         <w:lastRenderedPageBreak/>
         <w:t>软件资源介绍</w:t>
       </w:r>
-      <w:bookmarkEnd w:id="36"/>
       <w:bookmarkEnd w:id="37"/>
+      <w:bookmarkEnd w:id="38"/>
     </w:p>
     <w:p>
       <w:pPr>
         <w:pStyle w:val="2"/>
       </w:pPr>
-      <w:bookmarkStart w:id="38" w:name="_Toc398119595"/>
-      <w:bookmarkStart w:id="39" w:name="_Toc421638326"/>
+      <w:bookmarkStart w:id="39" w:name="_Toc398119595"/>
+      <w:bookmarkStart w:id="40" w:name="_Toc421638326"/>
       <w:r>
         <w:rPr>
           <w:rFonts w:hint="eastAsia"/>
@@ -12101,8 +12126,8 @@
         </w:rPr>
         <w:t>软件资源</w:t>
       </w:r>
-      <w:bookmarkEnd w:id="38"/>
       <w:bookmarkEnd w:id="39"/>
+      <w:bookmarkEnd w:id="40"/>
     </w:p>
     <w:tbl>
       <w:tblPr>
@@ -13284,7 +13309,6 @@
             <w:tcW w:w="523" w:type="pct"/>
             <w:vMerge/>
             <w:vAlign w:val="center"/>
-            <w:hideMark/>
           </w:tcPr>
           <w:p>
             <w:pPr>
@@ -13304,7 +13328,6 @@
             <w:shd w:val="clear" w:color="auto" w:fill="auto"/>
             <w:noWrap/>
             <w:vAlign w:val="center"/>
-            <w:hideMark/>
           </w:tcPr>
           <w:p>
             <w:pPr>
@@ -13316,11 +13339,11 @@
             </w:pPr>
             <w:r>
               <w:rPr>
-                <w:rFonts w:cs="Arial"/>
-                <w:color w:val="000000"/>
-                <w:szCs w:val="21"/>
-              </w:rPr>
-              <w:t>eMMC</w:t>
+                <w:rFonts w:cs="Arial" w:hint="eastAsia"/>
+                <w:color w:val="000000"/>
+                <w:szCs w:val="21"/>
+              </w:rPr>
+              <w:t>Nand Flash</w:t>
             </w:r>
           </w:p>
         </w:tc>
@@ -13330,7 +13353,6 @@
             <w:shd w:val="clear" w:color="auto" w:fill="auto"/>
             <w:noWrap/>
             <w:vAlign w:val="center"/>
-            <w:hideMark/>
           </w:tcPr>
           <w:p>
             <w:pPr>
@@ -13342,11 +13364,11 @@
             </w:pPr>
             <w:r>
               <w:rPr>
-                <w:rFonts w:cs="Arial"/>
-                <w:color w:val="000000"/>
-                <w:szCs w:val="21"/>
-              </w:rPr>
-              <w:t>eMMC</w:t>
+                <w:rFonts w:cs="Arial" w:hint="eastAsia"/>
+                <w:color w:val="000000"/>
+                <w:szCs w:val="21"/>
+              </w:rPr>
+              <w:t>Nand Flash</w:t>
             </w:r>
             <w:r>
               <w:rPr>
@@ -13364,7 +13386,6 @@
             <w:shd w:val="clear" w:color="auto" w:fill="auto"/>
             <w:noWrap/>
             <w:vAlign w:val="center"/>
-            <w:hideMark/>
           </w:tcPr>
           <w:p>
             <w:pPr>
@@ -13764,7 +13785,6 @@
                 <w:rFonts w:cs="Arial"/>
                 <w:color w:val="000000"/>
                 <w:szCs w:val="21"/>
-                <w:highlight w:val="yellow"/>
               </w:rPr>
             </w:pPr>
             <w:r>
@@ -13772,7 +13792,6 @@
                 <w:rFonts w:cs="Arial"/>
                 <w:color w:val="000000"/>
                 <w:szCs w:val="21"/>
-                <w:highlight w:val="yellow"/>
               </w:rPr>
               <w:t>LCD</w:t>
             </w:r>
@@ -13793,7 +13812,6 @@
                 <w:rFonts w:cs="Arial"/>
                 <w:color w:val="000000"/>
                 <w:szCs w:val="21"/>
-                <w:highlight w:val="yellow"/>
               </w:rPr>
             </w:pPr>
             <w:r>
@@ -13801,7 +13819,6 @@
                 <w:rFonts w:cs="Arial"/>
                 <w:color w:val="000000"/>
                 <w:szCs w:val="21"/>
-                <w:highlight w:val="yellow"/>
               </w:rPr>
               <w:t>LCD</w:t>
             </w:r>
@@ -13810,7 +13827,6 @@
                 <w:rFonts w:cs="Arial"/>
                 <w:color w:val="000000"/>
                 <w:szCs w:val="21"/>
-                <w:highlight w:val="yellow"/>
               </w:rPr>
               <w:t>屏驱动，可支持</w:t>
             </w:r>
@@ -13819,7 +13835,6 @@
                 <w:rFonts w:cs="Arial"/>
                 <w:color w:val="000000"/>
                 <w:szCs w:val="21"/>
-                <w:highlight w:val="yellow"/>
               </w:rPr>
               <w:t>4.3</w:t>
             </w:r>
@@ -13828,7 +13843,6 @@
                 <w:rFonts w:cs="Arial"/>
                 <w:color w:val="000000"/>
                 <w:szCs w:val="21"/>
-                <w:highlight w:val="yellow"/>
               </w:rPr>
               <w:t>寸，</w:t>
             </w:r>
@@ -13837,7 +13851,6 @@
                 <w:rFonts w:cs="Arial"/>
                 <w:color w:val="000000"/>
                 <w:szCs w:val="21"/>
-                <w:highlight w:val="yellow"/>
               </w:rPr>
               <w:t>7</w:t>
             </w:r>
@@ -13846,7 +13859,6 @@
                 <w:rFonts w:cs="Arial"/>
                 <w:color w:val="000000"/>
                 <w:szCs w:val="21"/>
-                <w:highlight w:val="yellow"/>
               </w:rPr>
               <w:t>寸液晶屏</w:t>
             </w:r>
@@ -14266,23 +14278,7 @@
                 <w:color w:val="000000"/>
                 <w:szCs w:val="21"/>
               </w:rPr>
-              <w:t>U</w:t>
-            </w:r>
-            <w:r>
-              <w:rPr>
-                <w:rFonts w:cs="Arial" w:hint="eastAsia"/>
-                <w:color w:val="000000"/>
-                <w:szCs w:val="21"/>
-              </w:rPr>
-              <w:t>S</w:t>
-            </w:r>
-            <w:r>
-              <w:rPr>
-                <w:rFonts w:cs="Arial"/>
-                <w:color w:val="000000"/>
-                <w:szCs w:val="21"/>
-              </w:rPr>
-              <w:t>ART</w:t>
+              <w:t>UART</w:t>
             </w:r>
           </w:p>
         </w:tc>
@@ -14484,7 +14480,6 @@
                 <w:rFonts w:cs="Arial"/>
                 <w:color w:val="000000"/>
                 <w:szCs w:val="21"/>
-                <w:highlight w:val="yellow"/>
               </w:rPr>
             </w:pPr>
             <w:r>
@@ -14492,7 +14487,6 @@
                 <w:rFonts w:cs="Arial"/>
                 <w:color w:val="000000"/>
                 <w:szCs w:val="21"/>
-                <w:highlight w:val="yellow"/>
               </w:rPr>
               <w:t>LED</w:t>
             </w:r>
@@ -14513,7 +14507,6 @@
                 <w:rFonts w:cs="Arial"/>
                 <w:color w:val="000000"/>
                 <w:szCs w:val="21"/>
-                <w:highlight w:val="yellow"/>
               </w:rPr>
             </w:pPr>
             <w:r>
@@ -14521,7 +14514,6 @@
                 <w:rFonts w:cs="Arial"/>
                 <w:color w:val="000000"/>
                 <w:szCs w:val="21"/>
-                <w:highlight w:val="yellow"/>
               </w:rPr>
               <w:t>LED</w:t>
             </w:r>
@@ -14530,7 +14522,6 @@
                 <w:rFonts w:cs="Arial"/>
                 <w:color w:val="000000"/>
                 <w:szCs w:val="21"/>
-                <w:highlight w:val="yellow"/>
               </w:rPr>
               <w:t>驱动，包括</w:t>
             </w:r>
@@ -14539,7 +14530,6 @@
                 <w:rFonts w:cs="Arial"/>
                 <w:color w:val="000000"/>
                 <w:szCs w:val="21"/>
-                <w:highlight w:val="yellow"/>
               </w:rPr>
               <w:t>GPIO LED</w:t>
             </w:r>
@@ -14548,7 +14538,6 @@
                 <w:rFonts w:cs="Arial"/>
                 <w:color w:val="000000"/>
                 <w:szCs w:val="21"/>
-                <w:highlight w:val="yellow"/>
               </w:rPr>
               <w:t>和</w:t>
             </w:r>
@@ -14557,7 +14546,6 @@
                 <w:rFonts w:cs="Arial"/>
                 <w:color w:val="000000"/>
                 <w:szCs w:val="21"/>
-                <w:highlight w:val="yellow"/>
               </w:rPr>
               <w:t>PWM LED</w:t>
             </w:r>
@@ -14566,7 +14554,6 @@
                 <w:rFonts w:cs="Arial"/>
                 <w:color w:val="000000"/>
                 <w:szCs w:val="21"/>
-                <w:highlight w:val="yellow"/>
               </w:rPr>
               <w:t>驱动</w:t>
             </w:r>
@@ -14859,6 +14846,14 @@
                 <w:lang w:val="x-none"/>
               </w:rPr>
             </w:pPr>
+            <w:r>
+              <w:rPr>
+                <w:rFonts w:hint="eastAsia"/>
+                <w:szCs w:val="21"/>
+                <w:lang w:val="x-none"/>
+              </w:rPr>
+              <w:t>ISI</w:t>
+            </w:r>
             <w:r>
               <w:rPr>
                 <w:szCs w:val="21"/>
@@ -15178,8 +15173,6 @@
               </w:rPr>
               <w:t>程序</w:t>
             </w:r>
-            <w:bookmarkStart w:id="40" w:name="_GoBack"/>
-            <w:bookmarkEnd w:id="40"/>
           </w:p>
         </w:tc>
         <w:tc>
@@ -16088,112 +16081,6 @@
           </w:p>
         </w:tc>
       </w:tr>
-      <w:tr>
-        <w:trPr>
-          <w:trHeight w:val="270"/>
-        </w:trPr>
-        <w:tc>
-          <w:tcPr>
-            <w:tcW w:w="523" w:type="pct"/>
-            <w:vMerge/>
-            <w:vAlign w:val="center"/>
-            <w:hideMark/>
-          </w:tcPr>
-          <w:p>
-            <w:pPr>
-              <w:ind w:firstLine="420"/>
-              <w:jc w:val="center"/>
-              <w:rPr>
-                <w:rFonts w:cs="Arial"/>
-                <w:color w:val="000000"/>
-                <w:szCs w:val="21"/>
-              </w:rPr>
-            </w:pPr>
-          </w:p>
-        </w:tc>
-        <w:tc>
-          <w:tcPr>
-            <w:tcW w:w="896" w:type="pct"/>
-            <w:shd w:val="clear" w:color="auto" w:fill="auto"/>
-            <w:noWrap/>
-            <w:vAlign w:val="center"/>
-            <w:hideMark/>
-          </w:tcPr>
-          <w:p>
-            <w:pPr>
-              <w:rPr>
-                <w:rFonts w:cs="Arial"/>
-                <w:szCs w:val="21"/>
-              </w:rPr>
-            </w:pPr>
-            <w:r>
-              <w:rPr>
-                <w:rFonts w:cs="Arial" w:hint="eastAsia"/>
-                <w:szCs w:val="21"/>
-              </w:rPr>
-              <w:t>ADC</w:t>
-            </w:r>
-          </w:p>
-        </w:tc>
-        <w:tc>
-          <w:tcPr>
-            <w:tcW w:w="2991" w:type="pct"/>
-            <w:shd w:val="clear" w:color="auto" w:fill="auto"/>
-            <w:noWrap/>
-            <w:vAlign w:val="center"/>
-            <w:hideMark/>
-          </w:tcPr>
-          <w:p>
-            <w:pPr>
-              <w:rPr>
-                <w:rFonts w:cs="Arial"/>
-                <w:szCs w:val="21"/>
-              </w:rPr>
-            </w:pPr>
-            <w:r>
-              <w:rPr>
-                <w:rFonts w:cs="Arial" w:hint="eastAsia"/>
-                <w:szCs w:val="21"/>
-              </w:rPr>
-              <w:t xml:space="preserve">ADC </w:t>
-            </w:r>
-            <w:r>
-              <w:rPr>
-                <w:rFonts w:cs="Arial" w:hint="eastAsia"/>
-                <w:szCs w:val="21"/>
-              </w:rPr>
-              <w:t>测试程序</w:t>
-            </w:r>
-          </w:p>
-        </w:tc>
-        <w:tc>
-          <w:tcPr>
-            <w:tcW w:w="590" w:type="pct"/>
-            <w:shd w:val="clear" w:color="auto" w:fill="auto"/>
-            <w:noWrap/>
-            <w:vAlign w:val="center"/>
-            <w:hideMark/>
-          </w:tcPr>
-          <w:p>
-            <w:pPr>
-              <w:keepNext/>
-              <w:rPr>
-                <w:rFonts w:cs="Arial"/>
-                <w:color w:val="000000"/>
-                <w:szCs w:val="21"/>
-              </w:rPr>
-            </w:pPr>
-            <w:r>
-              <w:rPr>
-                <w:rFonts w:cs="Arial" w:hint="eastAsia"/>
-                <w:color w:val="000000"/>
-                <w:szCs w:val="21"/>
-              </w:rPr>
-              <w:t>yes</w:t>
-            </w:r>
-          </w:p>
-        </w:tc>
-      </w:tr>
     </w:tbl>
     <w:p>
       <w:pPr>
@@ -16388,6 +16275,166 @@
         <w:ind w:firstLineChars="202" w:firstLine="424"/>
         <w:rPr>
           <w:rFonts w:cs="Arial"/>
+          <w:lang w:val="x-none"/>
+        </w:rPr>
+      </w:pPr>
+      <w:r>
+        <w:rPr>
+          <w:rFonts w:cs="Arial" w:hint="eastAsia"/>
+          <w:lang w:val="x-none"/>
+        </w:rPr>
+        <w:t>将</w:t>
+      </w:r>
+      <w:r>
+        <w:rPr>
+          <w:rFonts w:cs="Arial" w:hint="eastAsia"/>
+          <w:lang w:val="x-none"/>
+        </w:rPr>
+        <w:t>JP1</w:t>
+      </w:r>
+      <w:r>
+        <w:rPr>
+          <w:rFonts w:cs="Arial" w:hint="eastAsia"/>
+          <w:lang w:val="x-none"/>
+        </w:rPr>
+        <w:t>跳线帽设置</w:t>
+      </w:r>
+      <w:r>
+        <w:rPr>
+          <w:rFonts w:cs="Arial" w:hint="eastAsia"/>
+          <w:lang w:val="x-none"/>
+        </w:rPr>
+        <w:t>断开</w:t>
+      </w:r>
+      <w:r>
+        <w:rPr>
+          <w:rFonts w:cs="Arial" w:hint="eastAsia"/>
+          <w:lang w:val="x-none"/>
+        </w:rPr>
+        <w:t>，即</w:t>
+      </w:r>
+      <w:r>
+        <w:rPr>
+          <w:rFonts w:cs="Arial" w:hint="eastAsia"/>
+          <w:lang w:val="x-none"/>
+        </w:rPr>
+        <w:t>N</w:t>
+      </w:r>
+      <w:r>
+        <w:rPr>
+          <w:rFonts w:cs="Arial" w:hint="eastAsia"/>
+          <w:lang w:val="x-none"/>
+        </w:rPr>
+        <w:t>and</w:t>
+      </w:r>
+      <w:r>
+        <w:rPr>
+          <w:rFonts w:cs="Arial" w:hint="eastAsia"/>
+          <w:lang w:val="x-none"/>
+        </w:rPr>
+        <w:t xml:space="preserve"> Flash</w:t>
+      </w:r>
+      <w:r>
+        <w:rPr>
+          <w:rFonts w:cs="Arial" w:hint="eastAsia"/>
+          <w:lang w:val="x-none"/>
+        </w:rPr>
+        <w:t>启动模式。</w:t>
+      </w:r>
+    </w:p>
+    <w:p>
+      <w:pPr>
+        <w:ind w:firstLineChars="202" w:firstLine="424"/>
+        <w:rPr>
+          <w:rFonts w:cs="Arial"/>
+          <w:lang w:val="x-none"/>
+        </w:rPr>
+      </w:pPr>
+      <w:r>
+        <w:rPr>
+          <w:rFonts w:cs="Arial" w:hint="eastAsia"/>
+          <w:lang w:val="x-none"/>
+        </w:rPr>
+        <w:t>使用串口线连接电脑主机与开发板</w:t>
+      </w:r>
+      <w:r>
+        <w:rPr>
+          <w:rFonts w:cs="Arial" w:hint="eastAsia"/>
+          <w:lang w:val="x-none"/>
+        </w:rPr>
+        <w:t>J</w:t>
+      </w:r>
+      <w:r>
+        <w:rPr>
+          <w:rFonts w:cs="Arial" w:hint="eastAsia"/>
+          <w:lang w:val="x-none"/>
+        </w:rPr>
+        <w:t>7</w:t>
+      </w:r>
+      <w:r>
+        <w:rPr>
+          <w:rFonts w:cs="Arial" w:hint="eastAsia"/>
+          <w:lang w:val="x-none"/>
+        </w:rPr>
+        <w:t>，并在主机上打开超级终端。</w:t>
+      </w:r>
+    </w:p>
+    <w:p>
+      <w:pPr>
+        <w:ind w:firstLineChars="202" w:firstLine="424"/>
+        <w:rPr>
+          <w:rFonts w:cs="Arial"/>
+          <w:lang w:val="x-none"/>
+        </w:rPr>
+      </w:pPr>
+      <w:r>
+        <w:rPr>
+          <w:rFonts w:cs="Arial" w:hint="eastAsia"/>
+          <w:lang w:val="x-none"/>
+        </w:rPr>
+        <w:t>将</w:t>
+      </w:r>
+      <w:r>
+        <w:rPr>
+          <w:rFonts w:cs="Arial" w:hint="eastAsia"/>
+          <w:lang w:val="x-none"/>
+        </w:rPr>
+        <w:t>LCD</w:t>
+      </w:r>
+      <w:r>
+        <w:rPr>
+          <w:rFonts w:cs="Arial" w:hint="eastAsia"/>
+          <w:lang w:val="x-none"/>
+        </w:rPr>
+        <w:t>触摸屏连接到开发板</w:t>
+      </w:r>
+      <w:r>
+        <w:rPr>
+          <w:rFonts w:cs="Arial" w:hint="eastAsia"/>
+          <w:lang w:val="x-none"/>
+        </w:rPr>
+        <w:t>J</w:t>
+      </w:r>
+      <w:r>
+        <w:rPr>
+          <w:rFonts w:cs="Arial" w:hint="eastAsia"/>
+          <w:lang w:val="x-none"/>
+        </w:rPr>
+        <w:t>20</w:t>
+      </w:r>
+      <w:r>
+        <w:rPr>
+          <w:rFonts w:cs="Arial" w:hint="eastAsia"/>
+          <w:lang w:val="x-none"/>
+        </w:rPr>
+        <w:t>。</w:t>
+      </w:r>
+    </w:p>
+    <w:p>
+      <w:pPr>
+        <w:ind w:firstLineChars="202" w:firstLine="424"/>
+        <w:rPr>
+          <w:rFonts w:cs="Arial"/>
           <w:highlight w:val="yellow"/>
           <w:lang w:val="x-none"/>
         </w:rPr>
@@ -16398,7 +16445,7 @@
           <w:highlight w:val="yellow"/>
           <w:lang w:val="x-none"/>
         </w:rPr>
-        <w:t>将</w:t>
+        <w:t>将配套的</w:t>
       </w:r>
       <w:r>
         <w:rPr>
@@ -16406,7 +16453,7 @@
           <w:highlight w:val="yellow"/>
           <w:lang w:val="x-none"/>
         </w:rPr>
-        <w:t>JP1</w:t>
+        <w:t>5V</w:t>
       </w:r>
       <w:r>
         <w:rPr>
@@ -16414,7 +16461,7 @@
           <w:highlight w:val="yellow"/>
           <w:lang w:val="x-none"/>
         </w:rPr>
-        <w:t>跳线帽设置为</w:t>
+        <w:t>电源插入开发板电源插座中，接通电源，并将</w:t>
       </w:r>
       <w:r>
         <w:rPr>
@@ -16422,7 +16469,7 @@
           <w:highlight w:val="yellow"/>
           <w:lang w:val="x-none"/>
         </w:rPr>
-        <w:t>2&amp;3</w:t>
+        <w:t>J</w:t>
       </w:r>
       <w:r>
         <w:rPr>
@@ -16430,7 +16477,7 @@
           <w:highlight w:val="yellow"/>
           <w:lang w:val="x-none"/>
         </w:rPr>
-        <w:t>位置，即</w:t>
+        <w:t>2</w:t>
       </w:r>
       <w:r>
         <w:rPr>
@@ -16438,7 +16485,7 @@
           <w:highlight w:val="yellow"/>
           <w:lang w:val="x-none"/>
         </w:rPr>
-        <w:t>NAND Flash</w:t>
+        <w:t>电源开关拨到</w:t>
       </w:r>
       <w:r>
         <w:rPr>
@@ -16446,249 +16493,69 @@
           <w:highlight w:val="yellow"/>
           <w:lang w:val="x-none"/>
         </w:rPr>
-        <w:t>启动模式。</w:t>
-      </w:r>
-    </w:p>
-    <w:p>
-      <w:pPr>
-        <w:ind w:firstLineChars="202" w:firstLine="424"/>
-        <w:rPr>
-          <w:rFonts w:cs="Arial"/>
-          <w:highlight w:val="yellow"/>
-          <w:lang w:val="x-none"/>
-        </w:rPr>
-      </w:pPr>
+        <w:t>ON</w:t>
+      </w:r>
       <w:r>
         <w:rPr>
           <w:rFonts w:cs="Arial" w:hint="eastAsia"/>
           <w:highlight w:val="yellow"/>
           <w:lang w:val="x-none"/>
         </w:rPr>
-        <w:t>使用串口线连接电脑主机与开发板</w:t>
-      </w:r>
-      <w:r>
-        <w:rPr>
-          <w:rFonts w:cs="Arial" w:hint="eastAsia"/>
-          <w:highlight w:val="yellow"/>
-          <w:lang w:val="x-none"/>
-        </w:rPr>
-        <w:t>J10</w:t>
-      </w:r>
-      <w:r>
-        <w:rPr>
-          <w:rFonts w:cs="Arial" w:hint="eastAsia"/>
-          <w:highlight w:val="yellow"/>
-          <w:lang w:val="x-none"/>
-        </w:rPr>
-        <w:t>，并在主机上打开超级终端。</w:t>
+        <w:t>位置。</w:t>
       </w:r>
     </w:p>
     <w:p>
       <w:pPr>
-        <w:ind w:firstLineChars="202" w:firstLine="424"/>
-        <w:rPr>
-          <w:rFonts w:cs="Arial"/>
-          <w:highlight w:val="yellow"/>
-          <w:lang w:val="x-none"/>
-        </w:rPr>
-      </w:pPr>
-      <w:r>
-        <w:rPr>
-          <w:rFonts w:cs="Arial" w:hint="eastAsia"/>
-          <w:highlight w:val="yellow"/>
-          <w:lang w:val="x-none"/>
-        </w:rPr>
-        <w:t>将</w:t>
-      </w:r>
-      <w:r>
-        <w:rPr>
-          <w:rFonts w:cs="Arial" w:hint="eastAsia"/>
-          <w:highlight w:val="yellow"/>
-          <w:lang w:val="x-none"/>
-        </w:rPr>
-        <w:t>LCD</w:t>
-      </w:r>
-      <w:r>
-        <w:rPr>
-          <w:rFonts w:cs="Arial" w:hint="eastAsia"/>
-          <w:highlight w:val="yellow"/>
-          <w:lang w:val="x-none"/>
-        </w:rPr>
-        <w:t>触摸屏连接到开发板</w:t>
-      </w:r>
-      <w:r>
-        <w:rPr>
-          <w:rFonts w:cs="Arial" w:hint="eastAsia"/>
-          <w:highlight w:val="yellow"/>
-          <w:lang w:val="x-none"/>
-        </w:rPr>
-        <w:t>J7</w:t>
-      </w:r>
-      <w:r>
-        <w:rPr>
-          <w:rFonts w:cs="Arial" w:hint="eastAsia"/>
-          <w:highlight w:val="yellow"/>
-          <w:lang w:val="x-none"/>
-        </w:rPr>
-        <w:t>/J8</w:t>
-      </w:r>
-      <w:r>
-        <w:rPr>
-          <w:rFonts w:cs="Arial" w:hint="eastAsia"/>
-          <w:highlight w:val="yellow"/>
-          <w:lang w:val="x-none"/>
-        </w:rPr>
-        <w:t>。</w:t>
-      </w:r>
-    </w:p>
-    <w:p>
-      <w:pPr>
-        <w:ind w:firstLineChars="202" w:firstLine="424"/>
-        <w:rPr>
-          <w:rFonts w:cs="Arial"/>
-          <w:highlight w:val="yellow"/>
-          <w:lang w:val="x-none"/>
-        </w:rPr>
-      </w:pPr>
-      <w:r>
-        <w:rPr>
-          <w:rFonts w:cs="Arial" w:hint="eastAsia"/>
-          <w:highlight w:val="yellow"/>
-          <w:lang w:val="x-none"/>
-        </w:rPr>
-        <w:t>将配套的</w:t>
-      </w:r>
-      <w:r>
-        <w:rPr>
-          <w:rFonts w:cs="Arial" w:hint="eastAsia"/>
-          <w:highlight w:val="yellow"/>
-          <w:lang w:val="x-none"/>
-        </w:rPr>
-        <w:t>5V</w:t>
-      </w:r>
-      <w:r>
-        <w:rPr>
-          <w:rFonts w:cs="Arial" w:hint="eastAsia"/>
-          <w:highlight w:val="yellow"/>
-          <w:lang w:val="x-none"/>
-        </w:rPr>
-        <w:t>电源插入开发板</w:t>
-      </w:r>
-      <w:r>
-        <w:rPr>
-          <w:rFonts w:cs="Arial" w:hint="eastAsia"/>
-          <w:highlight w:val="yellow"/>
-          <w:lang w:val="x-none"/>
-        </w:rPr>
-        <w:t>P1</w:t>
-      </w:r>
-      <w:r>
-        <w:rPr>
-          <w:rFonts w:cs="Arial" w:hint="eastAsia"/>
-          <w:highlight w:val="yellow"/>
-          <w:lang w:val="x-none"/>
-        </w:rPr>
-        <w:t>电源插座中，接通电源，并将</w:t>
-      </w:r>
-      <w:r>
-        <w:rPr>
-          <w:rFonts w:cs="Arial" w:hint="eastAsia"/>
-          <w:highlight w:val="yellow"/>
-          <w:lang w:val="x-none"/>
-        </w:rPr>
-        <w:t>J1</w:t>
-      </w:r>
-      <w:r>
-        <w:rPr>
-          <w:rFonts w:cs="Arial" w:hint="eastAsia"/>
-          <w:highlight w:val="yellow"/>
-          <w:lang w:val="x-none"/>
-        </w:rPr>
-        <w:t>电源开关拨到</w:t>
-      </w:r>
-      <w:r>
-        <w:rPr>
-          <w:rFonts w:cs="Arial" w:hint="eastAsia"/>
-          <w:highlight w:val="yellow"/>
-          <w:lang w:val="x-none"/>
-        </w:rPr>
-        <w:t>ON</w:t>
-      </w:r>
-      <w:r>
-        <w:rPr>
-          <w:rFonts w:cs="Arial" w:hint="eastAsia"/>
-          <w:highlight w:val="yellow"/>
-          <w:lang w:val="x-none"/>
-        </w:rPr>
-        <w:t>位置。</w:t>
-      </w:r>
-    </w:p>
-    <w:p>
-      <w:pPr>
         <w:ind w:firstLine="420"/>
       </w:pPr>
-      <w:r>
-        <w:rPr>
-          <w:rFonts w:cs="Arial" w:hint="eastAsia"/>
-          <w:highlight w:val="yellow"/>
-          <w:lang w:val="x-none"/>
-        </w:rPr>
-        <w:t>超级终端会打印出开发板的启动信息，开发板启动完成后，将自动运行</w:t>
-      </w:r>
-      <w:r>
-        <w:rPr>
-          <w:rFonts w:cs="Arial" w:hint="eastAsia"/>
-          <w:highlight w:val="yellow"/>
-          <w:lang w:val="x-none"/>
-        </w:rPr>
-        <w:t>Qt</w:t>
-      </w:r>
-      <w:r>
-        <w:rPr>
-          <w:rFonts w:cs="Arial" w:hint="eastAsia"/>
-          <w:highlight w:val="yellow"/>
-          <w:lang w:val="x-none"/>
-        </w:rPr>
-        <w:t>演示程序，</w:t>
-      </w:r>
-      <w:r>
-        <w:rPr>
-          <w:rFonts w:cs="Arial" w:hint="eastAsia"/>
-          <w:highlight w:val="yellow"/>
-          <w:lang w:val="x-none"/>
-        </w:rPr>
-        <w:t>LCD</w:t>
-      </w:r>
-      <w:r>
-        <w:rPr>
-          <w:rFonts w:cs="Arial" w:hint="eastAsia"/>
-          <w:highlight w:val="yellow"/>
-          <w:lang w:val="x-none"/>
-        </w:rPr>
-        <w:t>将显示图</w:t>
-      </w:r>
-      <w:r>
-        <w:rPr>
-          <w:rFonts w:cs="Arial" w:hint="eastAsia"/>
-          <w:highlight w:val="yellow"/>
-          <w:lang w:val="x-none"/>
-        </w:rPr>
-        <w:t>5-1</w:t>
-      </w:r>
-      <w:r>
-        <w:rPr>
-          <w:rFonts w:cs="Arial" w:hint="eastAsia"/>
-          <w:highlight w:val="yellow"/>
-          <w:lang w:val="x-none"/>
-        </w:rPr>
-        <w:t>所示界面</w:t>
-      </w:r>
       <w:r>
         <w:rPr>
           <w:rFonts w:cs="Arial" w:hint="eastAsia"/>
           <w:lang w:val="x-none"/>
         </w:rPr>
-        <w:t>。</w:t>
+        <w:t>超级终端会打印出开发板的启动信息，开发板启动完成后，将自动运行</w:t>
+      </w:r>
+      <w:r>
+        <w:rPr>
+          <w:rFonts w:cs="Arial" w:hint="eastAsia"/>
+          <w:lang w:val="x-none"/>
+        </w:rPr>
+        <w:t>Qt</w:t>
+      </w:r>
+      <w:r>
+        <w:rPr>
+          <w:rFonts w:cs="Arial" w:hint="eastAsia"/>
+          <w:lang w:val="x-none"/>
+        </w:rPr>
+        <w:t>演示程序，</w:t>
+      </w:r>
+      <w:r>
+        <w:rPr>
+          <w:rFonts w:cs="Arial" w:hint="eastAsia"/>
+          <w:lang w:val="x-none"/>
+        </w:rPr>
+        <w:t>LCD</w:t>
+      </w:r>
+      <w:r>
+        <w:rPr>
+          <w:rFonts w:cs="Arial" w:hint="eastAsia"/>
+          <w:lang w:val="x-none"/>
+        </w:rPr>
+        <w:t>将显示图</w:t>
+      </w:r>
+      <w:r>
+        <w:rPr>
+          <w:rFonts w:cs="Arial" w:hint="eastAsia"/>
+          <w:lang w:val="x-none"/>
+        </w:rPr>
+        <w:t>5-1</w:t>
+      </w:r>
+      <w:r>
+        <w:rPr>
+          <w:rFonts w:cs="Arial" w:hint="eastAsia"/>
+          <w:lang w:val="x-none"/>
+        </w:rPr>
+        <w:t>所示界面。</w:t>
       </w:r>
     </w:p>
     <w:p>
@@ -16904,6 +16771,7 @@
           <w:ilvl w:val="0"/>
           <w:numId w:val="35"/>
         </w:numPr>
+        <w:spacing w:line="360" w:lineRule="auto"/>
         <w:ind w:firstLineChars="0"/>
         <w:rPr>
           <w:rFonts w:ascii="Arial" w:hAnsi="Arial"/>
@@ -16929,6 +16797,7 @@
           <w:ilvl w:val="0"/>
           <w:numId w:val="35"/>
         </w:numPr>
+        <w:spacing w:line="360" w:lineRule="auto"/>
         <w:ind w:firstLineChars="0"/>
         <w:rPr>
           <w:rFonts w:ascii="Arial" w:hAnsi="Arial"/>
@@ -17032,6 +16901,7 @@
           <w:ilvl w:val="0"/>
           <w:numId w:val="35"/>
         </w:numPr>
+        <w:spacing w:line="360" w:lineRule="auto"/>
         <w:ind w:firstLineChars="0"/>
         <w:rPr>
           <w:rFonts w:ascii="Arial" w:hAnsi="Arial"/>
@@ -17069,6 +16939,7 @@
           <w:ilvl w:val="0"/>
           <w:numId w:val="35"/>
         </w:numPr>
+        <w:spacing w:line="360" w:lineRule="auto"/>
         <w:ind w:firstLineChars="0"/>
         <w:rPr>
           <w:rFonts w:ascii="Arial" w:hAnsi="Arial"/>
@@ -17124,6 +16995,7 @@
           <w:ilvl w:val="0"/>
           <w:numId w:val="35"/>
         </w:numPr>
+        <w:spacing w:line="360" w:lineRule="auto"/>
         <w:ind w:firstLineChars="0"/>
         <w:rPr>
           <w:rFonts w:ascii="Arial" w:hAnsi="Arial"/>
@@ -17152,6 +17024,7 @@
           <w:ilvl w:val="0"/>
           <w:numId w:val="35"/>
         </w:numPr>
+        <w:spacing w:line="360" w:lineRule="auto"/>
         <w:ind w:firstLineChars="0"/>
         <w:rPr>
           <w:rFonts w:ascii="Arial" w:hAnsi="Arial"/>
@@ -17244,6 +17117,7 @@
           <w:ilvl w:val="0"/>
           <w:numId w:val="35"/>
         </w:numPr>
+        <w:spacing w:line="360" w:lineRule="auto"/>
         <w:ind w:firstLineChars="0"/>
         <w:rPr>
           <w:rFonts w:ascii="Arial" w:hAnsi="Arial"/>
@@ -17286,6 +17160,7 @@
           <w:ilvl w:val="0"/>
           <w:numId w:val="35"/>
         </w:numPr>
+        <w:spacing w:line="360" w:lineRule="auto"/>
         <w:ind w:firstLineChars="0"/>
         <w:rPr>
           <w:rFonts w:ascii="Arial" w:hAnsi="Arial"/>
@@ -17337,9 +17212,11 @@
           <w:ilvl w:val="0"/>
           <w:numId w:val="35"/>
         </w:numPr>
+        <w:spacing w:line="360" w:lineRule="auto"/>
         <w:ind w:firstLineChars="0"/>
         <w:rPr>
           <w:rFonts w:ascii="Arial" w:hAnsi="Arial"/>
+          <w:highlight w:val="yellow"/>
         </w:rPr>
       </w:pPr>
       <w:r>
@@ -17392,6 +17269,7 @@
           <w:ilvl w:val="0"/>
           <w:numId w:val="35"/>
         </w:numPr>
+        <w:spacing w:line="360" w:lineRule="auto"/>
         <w:ind w:firstLineChars="0"/>
         <w:rPr>
           <w:rFonts w:ascii="Arial" w:hAnsi="Arial"/>
@@ -19550,7 +19428,7 @@
         <w:noProof/>
         <w:lang w:val="zh-CN"/>
       </w:rPr>
-      <w:t>18</w:t>
+      <w:t>9</w:t>
     </w:r>
     <w:r>
       <w:rPr>
@@ -27557,7 +27435,7 @@
 </file>
 
 <file path=customXml/itemProps1.xml><?xml version="1.0" encoding="utf-8"?>
-<ds:datastoreItem xmlns:ds="http://schemas.openxmlformats.org/officeDocument/2006/customXml" ds:itemID="{349D923E-4142-437D-9A10-EF02EA25A398}">
+<ds:datastoreItem xmlns:ds="http://schemas.openxmlformats.org/officeDocument/2006/customXml" ds:itemID="{20D33BD1-FBE2-4AAD-9DD4-CED2978E9216}">
   <ds:schemaRefs>
     <ds:schemaRef ds:uri="http://schemas.openxmlformats.org/officeDocument/2006/bibliography"/>
   </ds:schemaRefs>

</xml_diff>